<commit_message>
Atualizacao das NORMAM 01/2026 2
</commit_message>
<xml_diff>
--- a/storage/app/public/templates/Anexo3C-N211.docx
+++ b/storage/app/public/templates/Anexo3C-N211.docx
@@ -742,7 +742,7 @@
           </mc:Choice>
           <mc:Fallback>
             <w:pict>
-              <v:shape w14:anchorId="1A1F5902" id="Graphic 4" o:spid="_x0000_s1026" style="position:absolute;margin-left:347.6pt;margin-top:-2pt;width:190.95pt;height:.1pt;z-index:15729152;visibility:visible;mso-wrap-style:square;mso-wrap-distance-left:0;mso-wrap-distance-top:0;mso-wrap-distance-right:0;mso-wrap-distance-bottom:0;mso-position-horizontal:absolute;mso-position-horizontal-relative:page;mso-position-vertical:absolute;mso-position-vertical-relative:text;v-text-anchor:top" coordsize="2425065,1270" o:gfxdata="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" path="m,l2424843,e" filled="f" strokecolor="#1b1b1b" strokeweight=".24181mm">
+              <v:shape w14:anchorId="36790234" id="Graphic 4" o:spid="_x0000_s1026" style="position:absolute;margin-left:347.6pt;margin-top:-2pt;width:190.95pt;height:.1pt;z-index:15729152;visibility:visible;mso-wrap-style:square;mso-wrap-distance-left:0;mso-wrap-distance-top:0;mso-wrap-distance-right:0;mso-wrap-distance-bottom:0;mso-position-horizontal:absolute;mso-position-horizontal-relative:page;mso-position-vertical:absolute;mso-position-vertical-relative:text;v-text-anchor:top" coordsize="2425065,1270" o:gfxdata="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" path="m,l2424843,e" filled="f" strokecolor="#1b1b1b" strokeweight=".24181mm">
                 <v:path arrowok="t"/>
                 <w10:wrap anchorx="page"/>
               </v:shape>
@@ -845,17 +845,9 @@
     <w:p>
       <w:pPr>
         <w:pStyle w:val="Corpodetexto"/>
-        <w:rPr>
-          <w:sz w:val="22"/>
-          <w:szCs w:val="22"/>
-        </w:rPr>
-      </w:pPr>
-    </w:p>
-    <w:p>
-      <w:pPr>
-        <w:pStyle w:val="Corpodetexto"/>
         <w:ind w:left="5740" w:firstLine="864"/>
         <w:rPr>
+          <w:spacing w:val="-2"/>
           <w:sz w:val="22"/>
           <w:szCs w:val="22"/>
         </w:rPr>
@@ -933,7 +925,7 @@
           </mc:Choice>
           <mc:Fallback>
             <w:pict>
-              <v:shape w14:anchorId="7CF0B5D3" id="Graphic 5" o:spid="_x0000_s1026" style="position:absolute;margin-left:347.6pt;margin-top:-1.85pt;width:190.95pt;height:.1pt;z-index:15729664;visibility:visible;mso-wrap-style:square;mso-wrap-distance-left:0;mso-wrap-distance-top:0;mso-wrap-distance-right:0;mso-wrap-distance-bottom:0;mso-position-horizontal:absolute;mso-position-horizontal-relative:page;mso-position-vertical:absolute;mso-position-vertical-relative:text;v-text-anchor:top" coordsize="2425065,1270" o:gfxdata="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" path="m,l2424843,e" filled="f" strokeweight=".24181mm">
+              <v:shape w14:anchorId="7C130E4D" id="Graphic 5" o:spid="_x0000_s1026" style="position:absolute;margin-left:347.6pt;margin-top:-1.85pt;width:190.95pt;height:.1pt;z-index:15729664;visibility:visible;mso-wrap-style:square;mso-wrap-distance-left:0;mso-wrap-distance-top:0;mso-wrap-distance-right:0;mso-wrap-distance-bottom:0;mso-position-horizontal:absolute;mso-position-horizontal-relative:page;mso-position-vertical:absolute;mso-position-vertical-relative:text;v-text-anchor:top" coordsize="2425065,1270" o:gfxdata="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" path="m,l2424843,e" filled="f" strokeweight=".24181mm">
                 <v:path arrowok="t"/>
                 <w10:wrap anchorx="page"/>
               </v:shape>
@@ -947,7 +939,25 @@
           <w:sz w:val="22"/>
           <w:szCs w:val="22"/>
         </w:rPr>
-        <w:t>(assinatura) (Representante</w:t>
+        <w:t xml:space="preserve">(assinatura) </w:t>
+      </w:r>
+    </w:p>
+    <w:p>
+      <w:pPr>
+        <w:pStyle w:val="Corpodetexto"/>
+        <w:ind w:left="5740" w:firstLine="214"/>
+        <w:rPr>
+          <w:sz w:val="22"/>
+          <w:szCs w:val="22"/>
+        </w:rPr>
+      </w:pPr>
+      <w:r>
+        <w:rPr>
+          <w:spacing w:val="-2"/>
+          <w:sz w:val="22"/>
+          <w:szCs w:val="22"/>
+        </w:rPr>
+        <w:t>(Representante</w:t>
       </w:r>
       <w:r>
         <w:rPr>

</xml_diff>

<commit_message>
Atualizacao das NORMAM 01/2026 3
</commit_message>
<xml_diff>
--- a/storage/app/public/templates/Anexo3C-N211.docx
+++ b/storage/app/public/templates/Anexo3C-N211.docx
@@ -742,7 +742,7 @@
           </mc:Choice>
           <mc:Fallback>
             <w:pict>
-              <v:shape w14:anchorId="36790234" id="Graphic 4" o:spid="_x0000_s1026" style="position:absolute;margin-left:347.6pt;margin-top:-2pt;width:190.95pt;height:.1pt;z-index:15729152;visibility:visible;mso-wrap-style:square;mso-wrap-distance-left:0;mso-wrap-distance-top:0;mso-wrap-distance-right:0;mso-wrap-distance-bottom:0;mso-position-horizontal:absolute;mso-position-horizontal-relative:page;mso-position-vertical:absolute;mso-position-vertical-relative:text;v-text-anchor:top" coordsize="2425065,1270" o:gfxdata="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" path="m,l2424843,e" filled="f" strokecolor="#1b1b1b" strokeweight=".24181mm">
+              <v:shape w14:anchorId="1EBFE925" id="Graphic 4" o:spid="_x0000_s1026" style="position:absolute;margin-left:347.6pt;margin-top:-2pt;width:190.95pt;height:.1pt;z-index:15729152;visibility:visible;mso-wrap-style:square;mso-wrap-distance-left:0;mso-wrap-distance-top:0;mso-wrap-distance-right:0;mso-wrap-distance-bottom:0;mso-position-horizontal:absolute;mso-position-horizontal-relative:page;mso-position-vertical:absolute;mso-position-vertical-relative:text;v-text-anchor:top" coordsize="2425065,1270" o:gfxdata="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" path="m,l2424843,e" filled="f" strokecolor="#1b1b1b" strokeweight=".24181mm">
                 <v:path arrowok="t"/>
                 <w10:wrap anchorx="page"/>
               </v:shape>
@@ -763,7 +763,7 @@
       <w:pPr>
         <w:pStyle w:val="Corpodetexto"/>
         <w:spacing w:line="292" w:lineRule="exact"/>
-        <w:ind w:left="5284"/>
+        <w:ind w:left="5103"/>
         <w:jc w:val="center"/>
         <w:rPr>
           <w:sz w:val="22"/>
@@ -925,7 +925,7 @@
           </mc:Choice>
           <mc:Fallback>
             <w:pict>
-              <v:shape w14:anchorId="7C130E4D" id="Graphic 5" o:spid="_x0000_s1026" style="position:absolute;margin-left:347.6pt;margin-top:-1.85pt;width:190.95pt;height:.1pt;z-index:15729664;visibility:visible;mso-wrap-style:square;mso-wrap-distance-left:0;mso-wrap-distance-top:0;mso-wrap-distance-right:0;mso-wrap-distance-bottom:0;mso-position-horizontal:absolute;mso-position-horizontal-relative:page;mso-position-vertical:absolute;mso-position-vertical-relative:text;v-text-anchor:top" coordsize="2425065,1270" o:gfxdata="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" path="m,l2424843,e" filled="f" strokeweight=".24181mm">
+              <v:shape w14:anchorId="46DABEC3" id="Graphic 5" o:spid="_x0000_s1026" style="position:absolute;margin-left:347.6pt;margin-top:-1.85pt;width:190.95pt;height:.1pt;z-index:15729664;visibility:visible;mso-wrap-style:square;mso-wrap-distance-left:0;mso-wrap-distance-top:0;mso-wrap-distance-right:0;mso-wrap-distance-bottom:0;mso-position-horizontal:absolute;mso-position-horizontal-relative:page;mso-position-vertical:absolute;mso-position-vertical-relative:text;v-text-anchor:top" coordsize="2425065,1270" o:gfxdata="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" path="m,l2424843,e" filled="f" strokeweight=".24181mm">
                 <v:path arrowok="t"/>
                 <w10:wrap anchorx="page"/>
               </v:shape>
@@ -945,7 +945,7 @@
     <w:p>
       <w:pPr>
         <w:pStyle w:val="Corpodetexto"/>
-        <w:ind w:left="5740" w:firstLine="214"/>
+        <w:ind w:left="5740" w:firstLine="72"/>
         <w:rPr>
           <w:sz w:val="22"/>
           <w:szCs w:val="22"/>

</xml_diff>

<commit_message>
Atualizacao das NORMAM 01/2026
</commit_message>
<xml_diff>
--- a/storage/app/public/templates/Anexo3C-N211.docx
+++ b/storage/app/public/templates/Anexo3C-N211.docx
@@ -742,7 +742,7 @@
           </mc:Choice>
           <mc:Fallback>
             <w:pict>
-              <v:shape w14:anchorId="1EBFE925" id="Graphic 4" o:spid="_x0000_s1026" style="position:absolute;margin-left:347.6pt;margin-top:-2pt;width:190.95pt;height:.1pt;z-index:15729152;visibility:visible;mso-wrap-style:square;mso-wrap-distance-left:0;mso-wrap-distance-top:0;mso-wrap-distance-right:0;mso-wrap-distance-bottom:0;mso-position-horizontal:absolute;mso-position-horizontal-relative:page;mso-position-vertical:absolute;mso-position-vertical-relative:text;v-text-anchor:top" coordsize="2425065,1270" o:gfxdata="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" path="m,l2424843,e" filled="f" strokecolor="#1b1b1b" strokeweight=".24181mm">
+              <v:shape w14:anchorId="04F2A8C1" id="Graphic 4" o:spid="_x0000_s1026" style="position:absolute;margin-left:347.6pt;margin-top:-2pt;width:190.95pt;height:.1pt;z-index:15729152;visibility:visible;mso-wrap-style:square;mso-wrap-distance-left:0;mso-wrap-distance-top:0;mso-wrap-distance-right:0;mso-wrap-distance-bottom:0;mso-position-horizontal:absolute;mso-position-horizontal-relative:page;mso-position-vertical:absolute;mso-position-vertical-relative:text;v-text-anchor:top" coordsize="2425065,1270" o:gfxdata="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" path="m,l2424843,e" filled="f" strokecolor="#1b1b1b" strokeweight=".24181mm">
                 <v:path arrowok="t"/>
                 <w10:wrap anchorx="page"/>
               </v:shape>
@@ -925,7 +925,7 @@
           </mc:Choice>
           <mc:Fallback>
             <w:pict>
-              <v:shape w14:anchorId="46DABEC3" id="Graphic 5" o:spid="_x0000_s1026" style="position:absolute;margin-left:347.6pt;margin-top:-1.85pt;width:190.95pt;height:.1pt;z-index:15729664;visibility:visible;mso-wrap-style:square;mso-wrap-distance-left:0;mso-wrap-distance-top:0;mso-wrap-distance-right:0;mso-wrap-distance-bottom:0;mso-position-horizontal:absolute;mso-position-horizontal-relative:page;mso-position-vertical:absolute;mso-position-vertical-relative:text;v-text-anchor:top" coordsize="2425065,1270" o:gfxdata="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" path="m,l2424843,e" filled="f" strokeweight=".24181mm">
+              <v:shape w14:anchorId="67CDD55C" id="Graphic 5" o:spid="_x0000_s1026" style="position:absolute;margin-left:347.6pt;margin-top:-1.85pt;width:190.95pt;height:.1pt;z-index:15729664;visibility:visible;mso-wrap-style:square;mso-wrap-distance-left:0;mso-wrap-distance-top:0;mso-wrap-distance-right:0;mso-wrap-distance-bottom:0;mso-position-horizontal:absolute;mso-position-horizontal-relative:page;mso-position-vertical:absolute;mso-position-vertical-relative:text;v-text-anchor:top" coordsize="2425065,1270" o:gfxdata="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" path="m,l2424843,e" filled="f" strokeweight=".24181mm">
                 <v:path arrowok="t"/>
                 <w10:wrap anchorx="page"/>
               </v:shape>
@@ -996,8 +996,8 @@
       <w:pPr>
         <w:pStyle w:val="Corpodetexto"/>
         <w:rPr>
-          <w:sz w:val="22"/>
-          <w:szCs w:val="22"/>
+          <w:sz w:val="18"/>
+          <w:szCs w:val="18"/>
         </w:rPr>
       </w:pPr>
       <w:r>
@@ -1006,6 +1006,12 @@
           <w:szCs w:val="22"/>
         </w:rPr>
         <w:tab/>
+      </w:r>
+      <w:r>
+        <w:rPr>
+          <w:sz w:val="18"/>
+          <w:szCs w:val="18"/>
+        </w:rPr>
         <w:t>Obs.:</w:t>
       </w:r>
     </w:p>
@@ -1023,134 +1029,134 @@
         <w:spacing w:before="1"/>
         <w:ind w:right="4"/>
         <w:rPr>
-          <w:sz w:val="22"/>
-          <w:szCs w:val="22"/>
-        </w:rPr>
-      </w:pPr>
-      <w:r>
-        <w:rPr>
-          <w:sz w:val="22"/>
-          <w:szCs w:val="22"/>
+          <w:sz w:val="18"/>
+          <w:szCs w:val="18"/>
+        </w:rPr>
+      </w:pPr>
+      <w:r>
+        <w:rPr>
+          <w:sz w:val="18"/>
+          <w:szCs w:val="18"/>
         </w:rPr>
         <w:t>As</w:t>
       </w:r>
       <w:r>
         <w:rPr>
           <w:spacing w:val="-1"/>
-          <w:sz w:val="22"/>
-          <w:szCs w:val="22"/>
-        </w:rPr>
-        <w:t xml:space="preserve"> </w:t>
-      </w:r>
-      <w:r>
-        <w:rPr>
-          <w:sz w:val="22"/>
-          <w:szCs w:val="22"/>
+          <w:sz w:val="18"/>
+          <w:szCs w:val="18"/>
+        </w:rPr>
+        <w:t xml:space="preserve"> </w:t>
+      </w:r>
+      <w:r>
+        <w:rPr>
+          <w:sz w:val="18"/>
+          <w:szCs w:val="18"/>
         </w:rPr>
         <w:t>assinaturas</w:t>
       </w:r>
       <w:r>
         <w:rPr>
           <w:spacing w:val="-1"/>
-          <w:sz w:val="22"/>
-          <w:szCs w:val="22"/>
-        </w:rPr>
-        <w:t xml:space="preserve"> </w:t>
-      </w:r>
-      <w:r>
-        <w:rPr>
-          <w:sz w:val="22"/>
-          <w:szCs w:val="22"/>
+          <w:sz w:val="18"/>
+          <w:szCs w:val="18"/>
+        </w:rPr>
+        <w:t xml:space="preserve"> </w:t>
+      </w:r>
+      <w:r>
+        <w:rPr>
+          <w:sz w:val="18"/>
+          <w:szCs w:val="18"/>
         </w:rPr>
         <w:t>devem</w:t>
       </w:r>
       <w:r>
         <w:rPr>
           <w:spacing w:val="-1"/>
-          <w:sz w:val="22"/>
-          <w:szCs w:val="22"/>
-        </w:rPr>
-        <w:t xml:space="preserve"> </w:t>
-      </w:r>
-      <w:r>
-        <w:rPr>
-          <w:sz w:val="22"/>
-          <w:szCs w:val="22"/>
+          <w:sz w:val="18"/>
+          <w:szCs w:val="18"/>
+        </w:rPr>
+        <w:t xml:space="preserve"> </w:t>
+      </w:r>
+      <w:r>
+        <w:rPr>
+          <w:sz w:val="18"/>
+          <w:szCs w:val="18"/>
         </w:rPr>
         <w:t>apostas</w:t>
       </w:r>
       <w:r>
         <w:rPr>
           <w:spacing w:val="-1"/>
-          <w:sz w:val="22"/>
-          <w:szCs w:val="22"/>
-        </w:rPr>
-        <w:t xml:space="preserve"> </w:t>
-      </w:r>
-      <w:r>
-        <w:rPr>
-          <w:sz w:val="22"/>
-          <w:szCs w:val="22"/>
+          <w:sz w:val="18"/>
+          <w:szCs w:val="18"/>
+        </w:rPr>
+        <w:t xml:space="preserve"> </w:t>
+      </w:r>
+      <w:r>
+        <w:rPr>
+          <w:sz w:val="18"/>
+          <w:szCs w:val="18"/>
         </w:rPr>
         <w:t>na presença</w:t>
       </w:r>
       <w:r>
         <w:rPr>
           <w:spacing w:val="40"/>
-          <w:sz w:val="22"/>
-          <w:szCs w:val="22"/>
-        </w:rPr>
-        <w:t xml:space="preserve"> </w:t>
-      </w:r>
-      <w:r>
-        <w:rPr>
-          <w:sz w:val="22"/>
-          <w:szCs w:val="22"/>
+          <w:sz w:val="18"/>
+          <w:szCs w:val="18"/>
+        </w:rPr>
+        <w:t xml:space="preserve"> </w:t>
+      </w:r>
+      <w:r>
+        <w:rPr>
+          <w:sz w:val="18"/>
+          <w:szCs w:val="18"/>
         </w:rPr>
         <w:t>do</w:t>
       </w:r>
       <w:r>
         <w:rPr>
           <w:spacing w:val="-2"/>
-          <w:sz w:val="22"/>
-          <w:szCs w:val="22"/>
-        </w:rPr>
-        <w:t xml:space="preserve"> </w:t>
-      </w:r>
-      <w:r>
-        <w:rPr>
-          <w:sz w:val="22"/>
-          <w:szCs w:val="22"/>
+          <w:sz w:val="18"/>
+          <w:szCs w:val="18"/>
+        </w:rPr>
+        <w:t xml:space="preserve"> </w:t>
+      </w:r>
+      <w:r>
+        <w:rPr>
+          <w:sz w:val="18"/>
+          <w:szCs w:val="18"/>
         </w:rPr>
         <w:t>representante</w:t>
       </w:r>
       <w:r>
         <w:rPr>
           <w:spacing w:val="-1"/>
-          <w:sz w:val="22"/>
-          <w:szCs w:val="22"/>
-        </w:rPr>
-        <w:t xml:space="preserve"> </w:t>
-      </w:r>
-      <w:r>
-        <w:rPr>
-          <w:sz w:val="22"/>
-          <w:szCs w:val="22"/>
+          <w:sz w:val="18"/>
+          <w:szCs w:val="18"/>
+        </w:rPr>
+        <w:t xml:space="preserve"> </w:t>
+      </w:r>
+      <w:r>
+        <w:rPr>
+          <w:sz w:val="18"/>
+          <w:szCs w:val="18"/>
         </w:rPr>
         <w:t>da</w:t>
       </w:r>
       <w:r>
         <w:rPr>
           <w:spacing w:val="-2"/>
-          <w:sz w:val="22"/>
-          <w:szCs w:val="22"/>
-        </w:rPr>
-        <w:t xml:space="preserve"> </w:t>
-      </w:r>
-      <w:r>
-        <w:rPr>
-          <w:sz w:val="22"/>
-          <w:szCs w:val="22"/>
+          <w:sz w:val="18"/>
+          <w:szCs w:val="18"/>
+        </w:rPr>
+        <w:t xml:space="preserve"> </w:t>
+      </w:r>
+      <w:r>
+        <w:rPr>
+          <w:sz w:val="18"/>
+          <w:szCs w:val="18"/>
         </w:rPr>
         <w:t>CP/DL/AG, para atestar esse fato;</w:t>
       </w:r>
@@ -1166,107 +1172,181 @@
           <w:tab w:val="left" w:pos="996"/>
         </w:tabs>
         <w:ind w:right="10"/>
-      </w:pPr>
-      <w:r>
+        <w:rPr>
+          <w:sz w:val="18"/>
+          <w:szCs w:val="18"/>
+        </w:rPr>
+      </w:pPr>
+      <w:r>
+        <w:rPr>
+          <w:sz w:val="18"/>
+          <w:szCs w:val="18"/>
+        </w:rPr>
         <w:t>Se</w:t>
       </w:r>
       <w:r>
         <w:rPr>
           <w:spacing w:val="22"/>
-        </w:rPr>
-        <w:t xml:space="preserve"> </w:t>
-      </w:r>
-      <w:r>
+          <w:sz w:val="18"/>
+          <w:szCs w:val="18"/>
+        </w:rPr>
+        <w:t xml:space="preserve"> </w:t>
+      </w:r>
+      <w:r>
+        <w:rPr>
+          <w:sz w:val="18"/>
+          <w:szCs w:val="18"/>
+        </w:rPr>
         <w:t>as</w:t>
       </w:r>
       <w:r>
         <w:rPr>
           <w:spacing w:val="22"/>
-        </w:rPr>
-        <w:t xml:space="preserve"> </w:t>
-      </w:r>
-      <w:r>
+          <w:sz w:val="18"/>
+          <w:szCs w:val="18"/>
+        </w:rPr>
+        <w:t xml:space="preserve"> </w:t>
+      </w:r>
+      <w:r>
+        <w:rPr>
+          <w:sz w:val="18"/>
+          <w:szCs w:val="18"/>
+        </w:rPr>
         <w:t>firmas</w:t>
       </w:r>
       <w:r>
         <w:rPr>
           <w:spacing w:val="22"/>
-        </w:rPr>
-        <w:t xml:space="preserve"> </w:t>
-      </w:r>
-      <w:r>
+          <w:sz w:val="18"/>
+          <w:szCs w:val="18"/>
+        </w:rPr>
+        <w:t xml:space="preserve"> </w:t>
+      </w:r>
+      <w:r>
+        <w:rPr>
+          <w:sz w:val="18"/>
+          <w:szCs w:val="18"/>
+        </w:rPr>
         <w:t>forem</w:t>
       </w:r>
       <w:r>
         <w:rPr>
           <w:spacing w:val="22"/>
-        </w:rPr>
-        <w:t xml:space="preserve"> </w:t>
-      </w:r>
-      <w:r>
+          <w:sz w:val="18"/>
+          <w:szCs w:val="18"/>
+        </w:rPr>
+        <w:t xml:space="preserve"> </w:t>
+      </w:r>
+      <w:r>
+        <w:rPr>
+          <w:sz w:val="18"/>
+          <w:szCs w:val="18"/>
+        </w:rPr>
         <w:t>reconhecidas</w:t>
       </w:r>
       <w:r>
         <w:rPr>
           <w:spacing w:val="23"/>
-        </w:rPr>
-        <w:t xml:space="preserve"> </w:t>
-      </w:r>
-      <w:r>
+          <w:sz w:val="18"/>
+          <w:szCs w:val="18"/>
+        </w:rPr>
+        <w:t xml:space="preserve"> </w:t>
+      </w:r>
+      <w:r>
+        <w:rPr>
+          <w:sz w:val="18"/>
+          <w:szCs w:val="18"/>
+        </w:rPr>
         <w:t>em</w:t>
       </w:r>
       <w:r>
         <w:rPr>
           <w:spacing w:val="22"/>
-        </w:rPr>
-        <w:t xml:space="preserve"> </w:t>
-      </w:r>
-      <w:r>
+          <w:sz w:val="18"/>
+          <w:szCs w:val="18"/>
+        </w:rPr>
+        <w:t xml:space="preserve"> </w:t>
+      </w:r>
+      <w:r>
+        <w:rPr>
+          <w:sz w:val="18"/>
+          <w:szCs w:val="18"/>
+        </w:rPr>
         <w:t>cartório,</w:t>
       </w:r>
       <w:r>
         <w:rPr>
           <w:spacing w:val="23"/>
-        </w:rPr>
-        <w:t xml:space="preserve"> </w:t>
-      </w:r>
-      <w:r>
+          <w:sz w:val="18"/>
+          <w:szCs w:val="18"/>
+        </w:rPr>
+        <w:t xml:space="preserve"> </w:t>
+      </w:r>
+      <w:r>
+        <w:rPr>
+          <w:sz w:val="18"/>
+          <w:szCs w:val="18"/>
+        </w:rPr>
         <w:t>o</w:t>
       </w:r>
       <w:r>
         <w:rPr>
           <w:spacing w:val="21"/>
-        </w:rPr>
-        <w:t xml:space="preserve"> </w:t>
-      </w:r>
-      <w:r>
+          <w:sz w:val="18"/>
+          <w:szCs w:val="18"/>
+        </w:rPr>
+        <w:t xml:space="preserve"> </w:t>
+      </w:r>
+      <w:r>
+        <w:rPr>
+          <w:sz w:val="18"/>
+          <w:szCs w:val="18"/>
+        </w:rPr>
         <w:t>representante</w:t>
       </w:r>
       <w:r>
         <w:rPr>
           <w:spacing w:val="22"/>
-        </w:rPr>
-        <w:t xml:space="preserve"> </w:t>
-      </w:r>
-      <w:r>
+          <w:sz w:val="18"/>
+          <w:szCs w:val="18"/>
+        </w:rPr>
+        <w:t xml:space="preserve"> </w:t>
+      </w:r>
+      <w:r>
+        <w:rPr>
+          <w:sz w:val="18"/>
+          <w:szCs w:val="18"/>
+        </w:rPr>
         <w:t>da</w:t>
       </w:r>
       <w:r>
         <w:rPr>
           <w:spacing w:val="22"/>
-        </w:rPr>
-        <w:t xml:space="preserve"> </w:t>
-      </w:r>
-      <w:r>
+          <w:sz w:val="18"/>
+          <w:szCs w:val="18"/>
+        </w:rPr>
+        <w:t xml:space="preserve"> </w:t>
+      </w:r>
+      <w:r>
+        <w:rPr>
+          <w:sz w:val="18"/>
+          <w:szCs w:val="18"/>
+        </w:rPr>
         <w:t>CP/DL/AG</w:t>
       </w:r>
       <w:r>
         <w:rPr>
           <w:spacing w:val="22"/>
-        </w:rPr>
-        <w:t xml:space="preserve"> </w:t>
-      </w:r>
-      <w:r>
+          <w:sz w:val="18"/>
+          <w:szCs w:val="18"/>
+        </w:rPr>
+        <w:t xml:space="preserve"> </w:t>
+      </w:r>
+      <w:r>
+        <w:rPr>
+          <w:sz w:val="18"/>
+          <w:szCs w:val="18"/>
+        </w:rPr>
         <w:t>não assina o presente Termo; e</w:t>
       </w:r>
     </w:p>
@@ -1281,134 +1361,226 @@
           <w:tab w:val="left" w:pos="996"/>
         </w:tabs>
         <w:ind w:right="9"/>
-      </w:pPr>
-      <w:r>
+        <w:rPr>
+          <w:sz w:val="18"/>
+          <w:szCs w:val="18"/>
+        </w:rPr>
+      </w:pPr>
+      <w:r>
+        <w:rPr>
+          <w:sz w:val="18"/>
+          <w:szCs w:val="18"/>
+        </w:rPr>
         <w:t>Só</w:t>
       </w:r>
       <w:r>
         <w:rPr>
           <w:spacing w:val="40"/>
-        </w:rPr>
-        <w:t xml:space="preserve"> </w:t>
-      </w:r>
-      <w:r>
+          <w:sz w:val="18"/>
+          <w:szCs w:val="18"/>
+        </w:rPr>
+        <w:t xml:space="preserve"> </w:t>
+      </w:r>
+      <w:r>
+        <w:rPr>
+          <w:sz w:val="18"/>
+          <w:szCs w:val="18"/>
+        </w:rPr>
         <w:t>é</w:t>
       </w:r>
       <w:r>
         <w:rPr>
           <w:spacing w:val="40"/>
-        </w:rPr>
-        <w:t xml:space="preserve"> </w:t>
-      </w:r>
-      <w:r>
+          <w:sz w:val="18"/>
+          <w:szCs w:val="18"/>
+        </w:rPr>
+        <w:t xml:space="preserve"> </w:t>
+      </w:r>
+      <w:r>
+        <w:rPr>
+          <w:sz w:val="18"/>
+          <w:szCs w:val="18"/>
+        </w:rPr>
         <w:t>válido</w:t>
       </w:r>
       <w:r>
         <w:rPr>
           <w:spacing w:val="40"/>
-        </w:rPr>
-        <w:t xml:space="preserve"> </w:t>
-      </w:r>
-      <w:r>
+          <w:sz w:val="18"/>
+          <w:szCs w:val="18"/>
+        </w:rPr>
+        <w:t xml:space="preserve"> </w:t>
+      </w:r>
+      <w:r>
+        <w:rPr>
+          <w:sz w:val="18"/>
+          <w:szCs w:val="18"/>
+        </w:rPr>
         <w:t>com</w:t>
       </w:r>
       <w:r>
         <w:rPr>
           <w:spacing w:val="64"/>
-        </w:rPr>
-        <w:t xml:space="preserve"> </w:t>
-      </w:r>
-      <w:r>
+          <w:sz w:val="18"/>
+          <w:szCs w:val="18"/>
+        </w:rPr>
+        <w:t xml:space="preserve"> </w:t>
+      </w:r>
+      <w:r>
+        <w:rPr>
+          <w:sz w:val="18"/>
+          <w:szCs w:val="18"/>
+        </w:rPr>
         <w:t>o</w:t>
       </w:r>
       <w:r>
         <w:rPr>
           <w:spacing w:val="40"/>
-        </w:rPr>
-        <w:t xml:space="preserve"> </w:t>
-      </w:r>
-      <w:r>
+          <w:sz w:val="18"/>
+          <w:szCs w:val="18"/>
+        </w:rPr>
+        <w:t xml:space="preserve"> </w:t>
+      </w:r>
+      <w:r>
+        <w:rPr>
+          <w:sz w:val="18"/>
+          <w:szCs w:val="18"/>
+        </w:rPr>
         <w:t>carimbo</w:t>
       </w:r>
       <w:r>
         <w:rPr>
           <w:spacing w:val="40"/>
-        </w:rPr>
-        <w:t xml:space="preserve"> </w:t>
-      </w:r>
-      <w:r>
+          <w:sz w:val="18"/>
+          <w:szCs w:val="18"/>
+        </w:rPr>
+        <w:t xml:space="preserve"> </w:t>
+      </w:r>
+      <w:r>
+        <w:rPr>
+          <w:sz w:val="18"/>
+          <w:szCs w:val="18"/>
+        </w:rPr>
         <w:t>da</w:t>
       </w:r>
       <w:r>
         <w:rPr>
           <w:spacing w:val="40"/>
-        </w:rPr>
-        <w:t xml:space="preserve"> </w:t>
-      </w:r>
-      <w:r>
+          <w:sz w:val="18"/>
+          <w:szCs w:val="18"/>
+        </w:rPr>
+        <w:t xml:space="preserve"> </w:t>
+      </w:r>
+      <w:r>
+        <w:rPr>
+          <w:sz w:val="18"/>
+          <w:szCs w:val="18"/>
+        </w:rPr>
         <w:t>CP/DL/AG</w:t>
       </w:r>
       <w:r>
         <w:rPr>
           <w:spacing w:val="64"/>
-        </w:rPr>
-        <w:t xml:space="preserve"> </w:t>
-      </w:r>
-      <w:r>
+          <w:sz w:val="18"/>
+          <w:szCs w:val="18"/>
+        </w:rPr>
+        <w:t xml:space="preserve"> </w:t>
+      </w:r>
+      <w:r>
+        <w:rPr>
+          <w:sz w:val="18"/>
+          <w:szCs w:val="18"/>
+        </w:rPr>
         <w:t>na</w:t>
       </w:r>
       <w:r>
         <w:rPr>
           <w:spacing w:val="40"/>
-        </w:rPr>
-        <w:t xml:space="preserve"> </w:t>
-      </w:r>
-      <w:r>
+          <w:sz w:val="18"/>
+          <w:szCs w:val="18"/>
+        </w:rPr>
+        <w:t xml:space="preserve"> </w:t>
+      </w:r>
+      <w:r>
+        <w:rPr>
+          <w:sz w:val="18"/>
+          <w:szCs w:val="18"/>
+        </w:rPr>
         <w:t>qual</w:t>
       </w:r>
       <w:r>
         <w:rPr>
           <w:spacing w:val="64"/>
-        </w:rPr>
-        <w:t xml:space="preserve"> </w:t>
-      </w:r>
-      <w:r>
+          <w:sz w:val="18"/>
+          <w:szCs w:val="18"/>
+        </w:rPr>
+        <w:t xml:space="preserve"> </w:t>
+      </w:r>
+      <w:r>
+        <w:rPr>
+          <w:sz w:val="18"/>
+          <w:szCs w:val="18"/>
+        </w:rPr>
         <w:t>a</w:t>
       </w:r>
       <w:r>
         <w:rPr>
           <w:spacing w:val="40"/>
-        </w:rPr>
-        <w:t xml:space="preserve"> </w:t>
-      </w:r>
-      <w:r>
+          <w:sz w:val="18"/>
+          <w:szCs w:val="18"/>
+        </w:rPr>
+        <w:t xml:space="preserve"> </w:t>
+      </w:r>
+      <w:r>
+        <w:rPr>
+          <w:sz w:val="18"/>
+          <w:szCs w:val="18"/>
+        </w:rPr>
         <w:t>embarcação</w:t>
       </w:r>
       <w:r>
         <w:rPr>
           <w:spacing w:val="40"/>
-        </w:rPr>
-        <w:t xml:space="preserve"> </w:t>
-      </w:r>
-      <w:r>
+          <w:sz w:val="18"/>
+          <w:szCs w:val="18"/>
+        </w:rPr>
+        <w:t xml:space="preserve"> </w:t>
+      </w:r>
+      <w:r>
+        <w:rPr>
+          <w:sz w:val="18"/>
+          <w:szCs w:val="18"/>
+        </w:rPr>
         <w:t>foi</w:t>
       </w:r>
       <w:r>
         <w:rPr>
           <w:spacing w:val="40"/>
-        </w:rPr>
-        <w:t xml:space="preserve"> </w:t>
-      </w:r>
-      <w:r>
+          <w:sz w:val="18"/>
+          <w:szCs w:val="18"/>
+        </w:rPr>
+        <w:t xml:space="preserve"> </w:t>
+      </w:r>
+      <w:r>
+        <w:rPr>
+          <w:sz w:val="18"/>
+          <w:szCs w:val="18"/>
+        </w:rPr>
         <w:t>inscrita,</w:t>
       </w:r>
       <w:r>
         <w:rPr>
           <w:spacing w:val="40"/>
-        </w:rPr>
-        <w:t xml:space="preserve"> </w:t>
-      </w:r>
-      <w:r>
+          <w:sz w:val="18"/>
+          <w:szCs w:val="18"/>
+        </w:rPr>
+        <w:t xml:space="preserve"> </w:t>
+      </w:r>
+      <w:r>
+        <w:rPr>
+          <w:sz w:val="18"/>
+          <w:szCs w:val="18"/>
+        </w:rPr>
         <w:t>reclassificada ou teve alteração de proprietário.</w:t>
       </w:r>
     </w:p>
@@ -1955,8 +2127,8 @@
   <w:abstractNum w:abstractNumId="1" w15:restartNumberingAfterBreak="0">
     <w:nsid w:val="43067EB9"/>
     <w:multiLevelType w:val="hybridMultilevel"/>
-    <w:tmpl w:val="9FE2506A"/>
-    <w:lvl w:ilvl="0" w:tplc="F3A8147A">
+    <w:tmpl w:val="8F149F42"/>
+    <w:lvl w:ilvl="0" w:tplc="5330C614">
       <w:start w:val="1"/>
       <w:numFmt w:val="decimal"/>
       <w:lvlText w:val="%1)"/>
@@ -1973,8 +2145,8 @@
         <w:iCs w:val="0"/>
         <w:spacing w:val="0"/>
         <w:w w:val="100"/>
-        <w:sz w:val="24"/>
-        <w:szCs w:val="24"/>
+        <w:sz w:val="18"/>
+        <w:szCs w:val="18"/>
         <w:lang w:val="pt-PT" w:eastAsia="en-US" w:bidi="ar-SA"/>
       </w:rPr>
     </w:lvl>

</xml_diff>

<commit_message>
Atualizacao das NORMAM 01/2026 6
</commit_message>
<xml_diff>
--- a/storage/app/public/templates/Anexo3C-N211.docx
+++ b/storage/app/public/templates/Anexo3C-N211.docx
@@ -742,7 +742,7 @@
           </mc:Choice>
           <mc:Fallback>
             <w:pict>
-              <v:shape w14:anchorId="04F2A8C1" id="Graphic 4" o:spid="_x0000_s1026" style="position:absolute;margin-left:347.6pt;margin-top:-2pt;width:190.95pt;height:.1pt;z-index:15729152;visibility:visible;mso-wrap-style:square;mso-wrap-distance-left:0;mso-wrap-distance-top:0;mso-wrap-distance-right:0;mso-wrap-distance-bottom:0;mso-position-horizontal:absolute;mso-position-horizontal-relative:page;mso-position-vertical:absolute;mso-position-vertical-relative:text;v-text-anchor:top" coordsize="2425065,1270" o:gfxdata="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" path="m,l2424843,e" filled="f" strokecolor="#1b1b1b" strokeweight=".24181mm">
+              <v:shape w14:anchorId="015636FE" id="Graphic 4" o:spid="_x0000_s1026" style="position:absolute;margin-left:347.6pt;margin-top:-2pt;width:190.95pt;height:.1pt;z-index:15729152;visibility:visible;mso-wrap-style:square;mso-wrap-distance-left:0;mso-wrap-distance-top:0;mso-wrap-distance-right:0;mso-wrap-distance-bottom:0;mso-position-horizontal:absolute;mso-position-horizontal-relative:page;mso-position-vertical:absolute;mso-position-vertical-relative:text;v-text-anchor:top" coordsize="2425065,1270" o:gfxdata="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" path="m,l2424843,e" filled="f" strokecolor="#1b1b1b" strokeweight=".24181mm">
                 <v:path arrowok="t"/>
                 <w10:wrap anchorx="page"/>
               </v:shape>
@@ -925,7 +925,7 @@
           </mc:Choice>
           <mc:Fallback>
             <w:pict>
-              <v:shape w14:anchorId="67CDD55C" id="Graphic 5" o:spid="_x0000_s1026" style="position:absolute;margin-left:347.6pt;margin-top:-1.85pt;width:190.95pt;height:.1pt;z-index:15729664;visibility:visible;mso-wrap-style:square;mso-wrap-distance-left:0;mso-wrap-distance-top:0;mso-wrap-distance-right:0;mso-wrap-distance-bottom:0;mso-position-horizontal:absolute;mso-position-horizontal-relative:page;mso-position-vertical:absolute;mso-position-vertical-relative:text;v-text-anchor:top" coordsize="2425065,1270" o:gfxdata="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" path="m,l2424843,e" filled="f" strokeweight=".24181mm">
+              <v:shape w14:anchorId="36623029" id="Graphic 5" o:spid="_x0000_s1026" style="position:absolute;margin-left:347.6pt;margin-top:-1.85pt;width:190.95pt;height:.1pt;z-index:15729664;visibility:visible;mso-wrap-style:square;mso-wrap-distance-left:0;mso-wrap-distance-top:0;mso-wrap-distance-right:0;mso-wrap-distance-bottom:0;mso-position-horizontal:absolute;mso-position-horizontal-relative:page;mso-position-vertical:absolute;mso-position-vertical-relative:text;v-text-anchor:top" coordsize="2425065,1270" o:gfxdata="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" path="m,l2424843,e" filled="f" strokeweight=".24181mm">
                 <v:path arrowok="t"/>
                 <w10:wrap anchorx="page"/>
               </v:shape>
@@ -1080,6 +1080,14 @@
       </w:r>
       <w:r>
         <w:rPr>
+          <w:spacing w:val="-1"/>
+          <w:sz w:val="18"/>
+          <w:szCs w:val="18"/>
+        </w:rPr>
+        <w:t xml:space="preserve">ser </w:t>
+      </w:r>
+      <w:r>
+        <w:rPr>
           <w:sz w:val="18"/>
           <w:szCs w:val="18"/>
         </w:rPr>
@@ -1347,7 +1355,7 @@
           <w:sz w:val="18"/>
           <w:szCs w:val="18"/>
         </w:rPr>
-        <w:t>não assina o presente Termo; e</w:t>
+        <w:t xml:space="preserve">não assina o presente Termo; </w:t>
       </w:r>
     </w:p>
     <w:p>

</xml_diff>

<commit_message>
Atualizacao das NORMAM 01/2026 7
</commit_message>
<xml_diff>
--- a/storage/app/public/templates/Anexo3C-N211.docx
+++ b/storage/app/public/templates/Anexo3C-N211.docx
@@ -214,7 +214,6 @@
           <w:tab w:val="left" w:pos="1135"/>
         </w:tabs>
         <w:ind w:right="8" w:firstLine="736"/>
-        <w:jc w:val="both"/>
       </w:pPr>
       <w:r>
         <w:t>a citada embarcação apresenta casco, propulsão, equipamentos e acessórios de bordo em perfeito estado de manutenção e segurança, atendendo a todos os requisitos exigidos pelas normas em vigor, bem como a dotação de material exigido para a classe de navegação a que pertence, constante neste Termo;</w:t>
@@ -231,10 +230,18 @@
           <w:tab w:val="left" w:pos="1135"/>
         </w:tabs>
         <w:ind w:right="6" w:firstLine="736"/>
-        <w:jc w:val="both"/>
-      </w:pPr>
-      <w:r>
-        <w:t>estou ciente de que caso venha a delegar atribuições de zelar pela manutenção do bom estado da embarcação e de seu material de segurança a prepostos ou a terceiros, profissionais ou não, não me exonerarei da responsabilidade pessoal que me é cominada pela legislação vigente sem prejuízo da responsabilidade que couber a tais prepostos ou terceiros, em caso da utilização da embarcação em condições impróprias de manutenção e/ou</w:t>
+      </w:pPr>
+      <w:r>
+        <w:t xml:space="preserve">estou ciente de que caso venha a delegar atribuições de zelar pela manutenção do bom estado da embarcação e de seu material de segurança a prepostos ou a terceiros, profissionais ou não, não me exonerarei da responsabilidade pessoal que me é cominada pela legislação vigente sem prejuízo da </w:t>
+      </w:r>
+      <w:r>
+        <w:rPr>
+          <w:u w:val="single"/>
+        </w:rPr>
+        <w:t>responsabilidade</w:t>
+      </w:r>
+      <w:r>
+        <w:t xml:space="preserve"> que couber a tais prepostos ou terceiros, em caso da utilização da embarcação em condições impróprias de manutenção e/ou</w:t>
       </w:r>
       <w:r>
         <w:rPr>
@@ -347,7 +354,6 @@
           <w:tab w:val="left" w:pos="1135"/>
         </w:tabs>
         <w:ind w:firstLine="736"/>
-        <w:jc w:val="both"/>
       </w:pPr>
       <w:r>
         <w:t>estou ciente de que responderei administrativa, civil ou penalmente nos termos da</w:t>
@@ -742,7 +748,7 @@
           </mc:Choice>
           <mc:Fallback>
             <w:pict>
-              <v:shape w14:anchorId="015636FE" id="Graphic 4" o:spid="_x0000_s1026" style="position:absolute;margin-left:347.6pt;margin-top:-2pt;width:190.95pt;height:.1pt;z-index:15729152;visibility:visible;mso-wrap-style:square;mso-wrap-distance-left:0;mso-wrap-distance-top:0;mso-wrap-distance-right:0;mso-wrap-distance-bottom:0;mso-position-horizontal:absolute;mso-position-horizontal-relative:page;mso-position-vertical:absolute;mso-position-vertical-relative:text;v-text-anchor:top" coordsize="2425065,1270" o:gfxdata="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" path="m,l2424843,e" filled="f" strokecolor="#1b1b1b" strokeweight=".24181mm">
+              <v:shape w14:anchorId="1466B812" id="Graphic 4" o:spid="_x0000_s1026" style="position:absolute;margin-left:347.6pt;margin-top:-2pt;width:190.95pt;height:.1pt;z-index:15729152;visibility:visible;mso-wrap-style:square;mso-wrap-distance-left:0;mso-wrap-distance-top:0;mso-wrap-distance-right:0;mso-wrap-distance-bottom:0;mso-position-horizontal:absolute;mso-position-horizontal-relative:page;mso-position-vertical:absolute;mso-position-vertical-relative:text;v-text-anchor:top" coordsize="2425065,1270" o:gfxdata="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" path="m,l2424843,e" filled="f" strokecolor="#1b1b1b" strokeweight=".24181mm">
                 <v:path arrowok="t"/>
                 <w10:wrap anchorx="page"/>
               </v:shape>
@@ -925,7 +931,7 @@
           </mc:Choice>
           <mc:Fallback>
             <w:pict>
-              <v:shape w14:anchorId="36623029" id="Graphic 5" o:spid="_x0000_s1026" style="position:absolute;margin-left:347.6pt;margin-top:-1.85pt;width:190.95pt;height:.1pt;z-index:15729664;visibility:visible;mso-wrap-style:square;mso-wrap-distance-left:0;mso-wrap-distance-top:0;mso-wrap-distance-right:0;mso-wrap-distance-bottom:0;mso-position-horizontal:absolute;mso-position-horizontal-relative:page;mso-position-vertical:absolute;mso-position-vertical-relative:text;v-text-anchor:top" coordsize="2425065,1270" o:gfxdata="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" path="m,l2424843,e" filled="f" strokeweight=".24181mm">
+              <v:shape w14:anchorId="7E340585" id="Graphic 5" o:spid="_x0000_s1026" style="position:absolute;margin-left:347.6pt;margin-top:-1.85pt;width:190.95pt;height:.1pt;z-index:15729664;visibility:visible;mso-wrap-style:square;mso-wrap-distance-left:0;mso-wrap-distance-top:0;mso-wrap-distance-right:0;mso-wrap-distance-bottom:0;mso-position-horizontal:absolute;mso-position-horizontal-relative:page;mso-position-vertical:absolute;mso-position-vertical-relative:text;v-text-anchor:top" coordsize="2425065,1270" o:gfxdata="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" path="m,l2424843,e" filled="f" strokeweight=".24181mm">
                 <v:path arrowok="t"/>
                 <w10:wrap anchorx="page"/>
               </v:shape>
@@ -1002,13 +1008,6 @@
       </w:pPr>
       <w:r>
         <w:rPr>
-          <w:sz w:val="22"/>
-          <w:szCs w:val="22"/>
-        </w:rPr>
-        <w:tab/>
-      </w:r>
-      <w:r>
-        <w:rPr>
           <w:sz w:val="18"/>
           <w:szCs w:val="18"/>
         </w:rPr>
@@ -1023,11 +1022,11 @@
           <w:numId w:val="1"/>
         </w:numPr>
         <w:tabs>
-          <w:tab w:val="left" w:pos="995"/>
           <w:tab w:val="left" w:pos="1705"/>
         </w:tabs>
         <w:spacing w:before="1"/>
-        <w:ind w:right="4"/>
+        <w:ind w:left="284" w:right="4"/>
+        <w:jc w:val="both"/>
         <w:rPr>
           <w:sz w:val="18"/>
           <w:szCs w:val="18"/>
@@ -1177,9 +1176,9 @@
           <w:numId w:val="1"/>
         </w:numPr>
         <w:tabs>
-          <w:tab w:val="left" w:pos="996"/>
+          <w:tab w:val="left" w:pos="712"/>
         </w:tabs>
-        <w:ind w:right="10"/>
+        <w:ind w:left="284" w:right="10"/>
         <w:rPr>
           <w:sz w:val="18"/>
           <w:szCs w:val="18"/>
@@ -1366,9 +1365,9 @@
           <w:numId w:val="1"/>
         </w:numPr>
         <w:tabs>
-          <w:tab w:val="left" w:pos="996"/>
+          <w:tab w:val="left" w:pos="851"/>
         </w:tabs>
-        <w:ind w:right="9"/>
+        <w:ind w:left="284" w:right="9"/>
         <w:rPr>
           <w:sz w:val="18"/>
           <w:szCs w:val="18"/>
@@ -2020,7 +2019,6 @@
       <w:lvlJc w:val="left"/>
       <w:pPr>
         <w:ind w:left="4" w:hanging="396"/>
-        <w:jc w:val="left"/>
       </w:pPr>
       <w:rPr>
         <w:rFonts w:ascii="Calibri" w:eastAsia="Calibri" w:hAnsi="Calibri" w:cs="Calibri" w:hint="default"/>
@@ -2143,7 +2141,6 @@
       <w:lvlJc w:val="left"/>
       <w:pPr>
         <w:ind w:left="996" w:hanging="284"/>
-        <w:jc w:val="left"/>
       </w:pPr>
       <w:rPr>
         <w:rFonts w:ascii="Calibri" w:eastAsia="Calibri" w:hAnsi="Calibri" w:cs="Calibri" w:hint="default"/>

</xml_diff>